<commit_message>
Added answers to week 3 exercises
</commit_message>
<xml_diff>
--- a/week3/Practice Questions and Exercises - Week 3.docx
+++ b/week3/Practice Questions and Exercises - Week 3.docx
@@ -25,13 +25,22 @@
         </w:numPr>
       </w:pPr>
       <w:r>
-        <w:t xml:space="preserve">What concept of object orientated programming </w:t>
-      </w:r>
-      <w:r>
-        <w:t xml:space="preserve">are we implementing </w:t>
-      </w:r>
-      <w:r>
-        <w:t>when we make data members private and use member functions to access and modify them?</w:t>
+        <w:t>What concept of object orientated programming are we implementing when we make data members private and use member functions to access and modify them?</w:t>
+      </w:r>
+    </w:p>
+    <w:p>
+      <w:pPr>
+        <w:pStyle w:val="ListParagraph"/>
+        <w:ind w:left="360"/>
+        <w:rPr>
+          <w:color w:val="FF0000"/>
+        </w:rPr>
+      </w:pPr>
+      <w:r>
+        <w:rPr>
+          <w:color w:val="FF0000"/>
+        </w:rPr>
+        <w:t>Encapsulation</w:t>
       </w:r>
     </w:p>
     <w:p>
@@ -69,7 +78,16 @@
     <w:p>
       <w:pPr>
         <w:pStyle w:val="ListParagraph"/>
-      </w:pPr>
+        <w:rPr>
+          <w:color w:val="FF0000"/>
+        </w:rPr>
+      </w:pPr>
+      <w:r>
+        <w:rPr>
+          <w:color w:val="FF0000"/>
+        </w:rPr>
+        <w:t>False</w:t>
+      </w:r>
     </w:p>
     <w:p>
       <w:pPr>
@@ -88,7 +106,76 @@
         <w:t>What does it mean to put an object into a safe and empty state?</w:t>
       </w:r>
     </w:p>
-    <w:p/>
+    <w:p>
+      <w:pPr>
+        <w:ind w:left="360"/>
+        <w:rPr>
+          <w:color w:val="FF0000"/>
+        </w:rPr>
+      </w:pPr>
+      <w:r>
+        <w:rPr>
+          <w:color w:val="FF0000"/>
+        </w:rPr>
+        <w:t xml:space="preserve">To put an object in a safe and empty state means that an object, upon instantiation/creation, all of its data members are in a </w:t>
+      </w:r>
+      <w:proofErr w:type="spellStart"/>
+      <w:r>
+        <w:rPr>
+          <w:color w:val="FF0000"/>
+        </w:rPr>
+        <w:t>well defined</w:t>
+      </w:r>
+      <w:proofErr w:type="spellEnd"/>
+      <w:r>
+        <w:rPr>
+          <w:color w:val="FF0000"/>
+        </w:rPr>
+        <w:t>, valid state.</w:t>
+      </w:r>
+      <w:r>
+        <w:rPr>
+          <w:color w:val="FF0000"/>
+        </w:rPr>
+        <w:t xml:space="preserve"> </w:t>
+      </w:r>
+    </w:p>
+    <w:p>
+      <w:pPr>
+        <w:ind w:left="360"/>
+        <w:rPr>
+          <w:color w:val="FF0000"/>
+        </w:rPr>
+      </w:pPr>
+      <w:r>
+        <w:rPr>
+          <w:color w:val="FF0000"/>
+        </w:rPr>
+        <w:t xml:space="preserve">Pointers to </w:t>
+      </w:r>
+      <w:proofErr w:type="spellStart"/>
+      <w:r>
+        <w:rPr>
+          <w:color w:val="FF0000"/>
+        </w:rPr>
+        <w:t>nullptr</w:t>
+      </w:r>
+      <w:proofErr w:type="spellEnd"/>
+      <w:r>
+        <w:rPr>
+          <w:color w:val="FF0000"/>
+        </w:rPr>
+        <w:t xml:space="preserve">, integers to 0 or -1, </w:t>
+      </w:r>
+      <w:proofErr w:type="spellStart"/>
+      <w:r>
+        <w:rPr>
+          <w:color w:val="FF0000"/>
+        </w:rPr>
+        <w:t>etc</w:t>
+      </w:r>
+      <w:proofErr w:type="spellEnd"/>
+    </w:p>
     <w:p>
       <w:pPr>
         <w:pStyle w:val="ListParagraph"/>
@@ -113,7 +200,31 @@
       <w:pPr>
         <w:pStyle w:val="ListParagraph"/>
         <w:ind w:left="360"/>
-      </w:pPr>
+        <w:rPr>
+          <w:color w:val="FF0000"/>
+        </w:rPr>
+      </w:pPr>
+      <w:r>
+        <w:rPr>
+          <w:color w:val="FF0000"/>
+        </w:rPr>
+        <w:t>Private</w:t>
+      </w:r>
+    </w:p>
+    <w:p>
+      <w:pPr>
+        <w:pStyle w:val="ListParagraph"/>
+        <w:ind w:left="360"/>
+        <w:rPr>
+          <w:color w:val="FF0000"/>
+        </w:rPr>
+      </w:pPr>
+      <w:r>
+        <w:rPr>
+          <w:color w:val="FF0000"/>
+        </w:rPr>
+        <w:t>Public</w:t>
+      </w:r>
     </w:p>
     <w:p>
       <w:pPr>
@@ -132,7 +243,20 @@
         <w:t>True or false – You can have private member function.</w:t>
       </w:r>
     </w:p>
-    <w:p/>
+    <w:p>
+      <w:pPr>
+        <w:ind w:left="360"/>
+        <w:rPr>
+          <w:color w:val="FF0000"/>
+        </w:rPr>
+      </w:pPr>
+      <w:r>
+        <w:rPr>
+          <w:color w:val="FF0000"/>
+        </w:rPr>
+        <w:t>True</w:t>
+      </w:r>
+    </w:p>
     <w:p>
       <w:pPr>
         <w:pStyle w:val="ListParagraph"/>
@@ -287,8 +411,6 @@
       <w:r>
         <w:t>;</w:t>
       </w:r>
-      <w:bookmarkStart w:id="0" w:name="_GoBack"/>
-      <w:bookmarkEnd w:id="0"/>
       <w:proofErr w:type="gramEnd"/>
     </w:p>
     <w:p>
@@ -303,6 +425,620 @@
         <w:t xml:space="preserve">A getter/query function as well as a setter/modifier function for each private data member. </w:t>
       </w:r>
     </w:p>
+    <w:p>
+      <w:pPr>
+        <w:spacing w:after="0" w:line="240" w:lineRule="auto"/>
+        <w:rPr>
+          <w:color w:val="FF0000"/>
+        </w:rPr>
+      </w:pPr>
+      <w:r>
+        <w:rPr>
+          <w:color w:val="FF0000"/>
+        </w:rPr>
+        <w:t xml:space="preserve">Class </w:t>
+      </w:r>
+      <w:proofErr w:type="gramStart"/>
+      <w:r>
+        <w:rPr>
+          <w:color w:val="FF0000"/>
+        </w:rPr>
+        <w:t>Device{</w:t>
+      </w:r>
+      <w:proofErr w:type="gramEnd"/>
+    </w:p>
+    <w:p>
+      <w:pPr>
+        <w:spacing w:after="0" w:line="240" w:lineRule="auto"/>
+        <w:rPr>
+          <w:color w:val="FF0000"/>
+        </w:rPr>
+      </w:pPr>
+      <w:r>
+        <w:rPr>
+          <w:color w:val="FF0000"/>
+        </w:rPr>
+        <w:tab/>
+      </w:r>
+      <w:proofErr w:type="spellStart"/>
+      <w:proofErr w:type="gramStart"/>
+      <w:r>
+        <w:rPr>
+          <w:color w:val="FF0000"/>
+        </w:rPr>
+        <w:t>int</w:t>
+      </w:r>
+      <w:proofErr w:type="spellEnd"/>
+      <w:proofErr w:type="gramEnd"/>
+      <w:r>
+        <w:rPr>
+          <w:color w:val="FF0000"/>
+        </w:rPr>
+        <w:t xml:space="preserve"> _id;</w:t>
+      </w:r>
+    </w:p>
+    <w:p>
+      <w:pPr>
+        <w:spacing w:after="0" w:line="240" w:lineRule="auto"/>
+        <w:rPr>
+          <w:color w:val="FF0000"/>
+        </w:rPr>
+      </w:pPr>
+      <w:r>
+        <w:rPr>
+          <w:color w:val="FF0000"/>
+        </w:rPr>
+        <w:tab/>
+      </w:r>
+      <w:proofErr w:type="spellStart"/>
+      <w:proofErr w:type="gramStart"/>
+      <w:r>
+        <w:rPr>
+          <w:color w:val="FF0000"/>
+        </w:rPr>
+        <w:t>int</w:t>
+      </w:r>
+      <w:proofErr w:type="spellEnd"/>
+      <w:proofErr w:type="gramEnd"/>
+      <w:r>
+        <w:rPr>
+          <w:color w:val="FF0000"/>
+        </w:rPr>
+        <w:t xml:space="preserve"> _bitrate;</w:t>
+      </w:r>
+    </w:p>
+    <w:p>
+      <w:pPr>
+        <w:spacing w:after="0" w:line="240" w:lineRule="auto"/>
+        <w:rPr>
+          <w:color w:val="FF0000"/>
+        </w:rPr>
+      </w:pPr>
+      <w:r>
+        <w:rPr>
+          <w:color w:val="FF0000"/>
+        </w:rPr>
+        <w:tab/>
+        <w:t>Device* _</w:t>
+      </w:r>
+      <w:proofErr w:type="spellStart"/>
+      <w:r>
+        <w:rPr>
+          <w:color w:val="FF0000"/>
+        </w:rPr>
+        <w:t>child_device</w:t>
+      </w:r>
+      <w:proofErr w:type="spellEnd"/>
+      <w:r>
+        <w:rPr>
+          <w:color w:val="FF0000"/>
+        </w:rPr>
+        <w:t>;</w:t>
+      </w:r>
+    </w:p>
+    <w:p>
+      <w:pPr>
+        <w:spacing w:after="0" w:line="240" w:lineRule="auto"/>
+        <w:rPr>
+          <w:color w:val="FF0000"/>
+        </w:rPr>
+      </w:pPr>
+      <w:r>
+        <w:rPr>
+          <w:color w:val="FF0000"/>
+        </w:rPr>
+        <w:tab/>
+      </w:r>
+      <w:proofErr w:type="gramStart"/>
+      <w:r>
+        <w:rPr>
+          <w:color w:val="FF0000"/>
+        </w:rPr>
+        <w:t>char</w:t>
+      </w:r>
+      <w:proofErr w:type="gramEnd"/>
+      <w:r>
+        <w:rPr>
+          <w:color w:val="FF0000"/>
+        </w:rPr>
+        <w:t>* _name;</w:t>
+      </w:r>
+    </w:p>
+    <w:p>
+      <w:pPr>
+        <w:spacing w:after="0" w:line="240" w:lineRule="auto"/>
+        <w:rPr>
+          <w:color w:val="FF0000"/>
+        </w:rPr>
+      </w:pPr>
+    </w:p>
+    <w:p>
+      <w:pPr>
+        <w:spacing w:after="0" w:line="240" w:lineRule="auto"/>
+        <w:rPr>
+          <w:color w:val="FF0000"/>
+        </w:rPr>
+      </w:pPr>
+      <w:proofErr w:type="gramStart"/>
+      <w:r>
+        <w:rPr>
+          <w:color w:val="FF0000"/>
+        </w:rPr>
+        <w:t>public</w:t>
+      </w:r>
+      <w:proofErr w:type="gramEnd"/>
+      <w:r>
+        <w:rPr>
+          <w:color w:val="FF0000"/>
+        </w:rPr>
+        <w:t>:</w:t>
+      </w:r>
+    </w:p>
+    <w:p>
+      <w:pPr>
+        <w:spacing w:after="0" w:line="240" w:lineRule="auto"/>
+        <w:rPr>
+          <w:color w:val="FF0000"/>
+        </w:rPr>
+      </w:pPr>
+    </w:p>
+    <w:p>
+      <w:pPr>
+        <w:spacing w:after="0" w:line="240" w:lineRule="auto"/>
+        <w:rPr>
+          <w:color w:val="FF0000"/>
+        </w:rPr>
+      </w:pPr>
+      <w:r>
+        <w:rPr>
+          <w:color w:val="FF0000"/>
+        </w:rPr>
+        <w:lastRenderedPageBreak/>
+        <w:tab/>
+      </w:r>
+      <w:proofErr w:type="gramStart"/>
+      <w:r>
+        <w:rPr>
+          <w:color w:val="FF0000"/>
+        </w:rPr>
+        <w:t>Device(</w:t>
+      </w:r>
+      <w:proofErr w:type="gramEnd"/>
+      <w:r>
+        <w:rPr>
+          <w:color w:val="FF0000"/>
+        </w:rPr>
+        <w:t>);</w:t>
+      </w:r>
+    </w:p>
+    <w:p>
+      <w:pPr>
+        <w:spacing w:after="0" w:line="240" w:lineRule="auto"/>
+        <w:rPr>
+          <w:color w:val="FF0000"/>
+        </w:rPr>
+      </w:pPr>
+    </w:p>
+    <w:p>
+      <w:pPr>
+        <w:spacing w:after="0" w:line="240" w:lineRule="auto"/>
+        <w:rPr>
+          <w:color w:val="FF0000"/>
+        </w:rPr>
+      </w:pPr>
+      <w:r>
+        <w:rPr>
+          <w:color w:val="FF0000"/>
+        </w:rPr>
+        <w:tab/>
+      </w:r>
+      <w:proofErr w:type="spellStart"/>
+      <w:proofErr w:type="gramStart"/>
+      <w:r>
+        <w:rPr>
+          <w:color w:val="FF0000"/>
+        </w:rPr>
+        <w:t>int</w:t>
+      </w:r>
+      <w:proofErr w:type="spellEnd"/>
+      <w:r>
+        <w:rPr>
+          <w:color w:val="FF0000"/>
+        </w:rPr>
+        <w:t xml:space="preserve">  </w:t>
+      </w:r>
+      <w:proofErr w:type="spellStart"/>
+      <w:r>
+        <w:rPr>
+          <w:color w:val="FF0000"/>
+        </w:rPr>
+        <w:t>getId</w:t>
+      </w:r>
+      <w:proofErr w:type="spellEnd"/>
+      <w:proofErr w:type="gramEnd"/>
+      <w:r>
+        <w:rPr>
+          <w:color w:val="FF0000"/>
+        </w:rPr>
+        <w:t>();</w:t>
+      </w:r>
+    </w:p>
+    <w:p>
+      <w:pPr>
+        <w:spacing w:after="0" w:line="240" w:lineRule="auto"/>
+        <w:rPr>
+          <w:color w:val="FF0000"/>
+        </w:rPr>
+      </w:pPr>
+      <w:r>
+        <w:rPr>
+          <w:color w:val="FF0000"/>
+        </w:rPr>
+        <w:tab/>
+      </w:r>
+      <w:proofErr w:type="spellStart"/>
+      <w:proofErr w:type="gramStart"/>
+      <w:r>
+        <w:rPr>
+          <w:color w:val="FF0000"/>
+        </w:rPr>
+        <w:t>int</w:t>
+      </w:r>
+      <w:proofErr w:type="spellEnd"/>
+      <w:r>
+        <w:rPr>
+          <w:color w:val="FF0000"/>
+        </w:rPr>
+        <w:t xml:space="preserve">  </w:t>
+      </w:r>
+      <w:proofErr w:type="spellStart"/>
+      <w:r>
+        <w:rPr>
+          <w:color w:val="FF0000"/>
+        </w:rPr>
+        <w:t>getBitrate</w:t>
+      </w:r>
+      <w:proofErr w:type="spellEnd"/>
+      <w:proofErr w:type="gramEnd"/>
+      <w:r>
+        <w:rPr>
+          <w:color w:val="FF0000"/>
+        </w:rPr>
+        <w:t>();</w:t>
+      </w:r>
+    </w:p>
+    <w:p>
+      <w:pPr>
+        <w:spacing w:after="0" w:line="240" w:lineRule="auto"/>
+        <w:rPr>
+          <w:color w:val="FF0000"/>
+        </w:rPr>
+      </w:pPr>
+      <w:r>
+        <w:rPr>
+          <w:color w:val="FF0000"/>
+        </w:rPr>
+        <w:tab/>
+        <w:t xml:space="preserve">Device* </w:t>
+      </w:r>
+      <w:proofErr w:type="spellStart"/>
+      <w:r>
+        <w:rPr>
+          <w:color w:val="FF0000"/>
+        </w:rPr>
+        <w:t>getChild_</w:t>
+      </w:r>
+      <w:proofErr w:type="gramStart"/>
+      <w:r>
+        <w:rPr>
+          <w:color w:val="FF0000"/>
+        </w:rPr>
+        <w:t>device</w:t>
+      </w:r>
+      <w:proofErr w:type="spellEnd"/>
+      <w:r>
+        <w:rPr>
+          <w:color w:val="FF0000"/>
+        </w:rPr>
+        <w:t>(</w:t>
+      </w:r>
+      <w:proofErr w:type="gramEnd"/>
+      <w:r>
+        <w:rPr>
+          <w:color w:val="FF0000"/>
+        </w:rPr>
+        <w:t>);</w:t>
+      </w:r>
+    </w:p>
+    <w:p>
+      <w:pPr>
+        <w:spacing w:after="0" w:line="240" w:lineRule="auto"/>
+        <w:rPr>
+          <w:color w:val="FF0000"/>
+        </w:rPr>
+      </w:pPr>
+      <w:r>
+        <w:rPr>
+          <w:color w:val="FF0000"/>
+        </w:rPr>
+        <w:tab/>
+      </w:r>
+      <w:proofErr w:type="gramStart"/>
+      <w:r>
+        <w:rPr>
+          <w:color w:val="FF0000"/>
+        </w:rPr>
+        <w:t>char</w:t>
+      </w:r>
+      <w:proofErr w:type="gramEnd"/>
+      <w:r>
+        <w:rPr>
+          <w:color w:val="FF0000"/>
+        </w:rPr>
+        <w:t xml:space="preserve">* </w:t>
+      </w:r>
+      <w:proofErr w:type="spellStart"/>
+      <w:r>
+        <w:rPr>
+          <w:color w:val="FF0000"/>
+        </w:rPr>
+        <w:t>getName</w:t>
+      </w:r>
+      <w:proofErr w:type="spellEnd"/>
+      <w:r>
+        <w:rPr>
+          <w:color w:val="FF0000"/>
+        </w:rPr>
+        <w:t>();</w:t>
+      </w:r>
+    </w:p>
+    <w:p>
+      <w:pPr>
+        <w:spacing w:after="0" w:line="240" w:lineRule="auto"/>
+        <w:rPr>
+          <w:color w:val="FF0000"/>
+        </w:rPr>
+      </w:pPr>
+    </w:p>
+    <w:p>
+      <w:pPr>
+        <w:spacing w:after="0" w:line="240" w:lineRule="auto"/>
+        <w:rPr>
+          <w:color w:val="FF0000"/>
+        </w:rPr>
+      </w:pPr>
+      <w:r>
+        <w:rPr>
+          <w:color w:val="FF0000"/>
+        </w:rPr>
+        <w:tab/>
+      </w:r>
+      <w:proofErr w:type="gramStart"/>
+      <w:r>
+        <w:rPr>
+          <w:color w:val="FF0000"/>
+        </w:rPr>
+        <w:t>void</w:t>
+      </w:r>
+      <w:proofErr w:type="gramEnd"/>
+      <w:r>
+        <w:rPr>
+          <w:color w:val="FF0000"/>
+        </w:rPr>
+        <w:t xml:space="preserve"> </w:t>
+      </w:r>
+      <w:proofErr w:type="spellStart"/>
+      <w:r>
+        <w:rPr>
+          <w:color w:val="FF0000"/>
+        </w:rPr>
+        <w:t>setId</w:t>
+      </w:r>
+      <w:proofErr w:type="spellEnd"/>
+      <w:r>
+        <w:rPr>
+          <w:color w:val="FF0000"/>
+        </w:rPr>
+        <w:t>(</w:t>
+      </w:r>
+      <w:proofErr w:type="spellStart"/>
+      <w:r>
+        <w:rPr>
+          <w:color w:val="FF0000"/>
+        </w:rPr>
+        <w:t>int</w:t>
+      </w:r>
+      <w:proofErr w:type="spellEnd"/>
+      <w:r>
+        <w:rPr>
+          <w:color w:val="FF0000"/>
+        </w:rPr>
+        <w:t xml:space="preserve"> );</w:t>
+      </w:r>
+    </w:p>
+    <w:p>
+      <w:pPr>
+        <w:spacing w:after="0" w:line="240" w:lineRule="auto"/>
+        <w:rPr>
+          <w:color w:val="FF0000"/>
+        </w:rPr>
+      </w:pPr>
+      <w:r>
+        <w:rPr>
+          <w:color w:val="FF0000"/>
+        </w:rPr>
+        <w:tab/>
+      </w:r>
+      <w:proofErr w:type="gramStart"/>
+      <w:r>
+        <w:rPr>
+          <w:color w:val="FF0000"/>
+        </w:rPr>
+        <w:t>void</w:t>
+      </w:r>
+      <w:proofErr w:type="gramEnd"/>
+      <w:r>
+        <w:rPr>
+          <w:color w:val="FF0000"/>
+        </w:rPr>
+        <w:t xml:space="preserve"> </w:t>
+      </w:r>
+      <w:proofErr w:type="spellStart"/>
+      <w:r>
+        <w:rPr>
+          <w:color w:val="FF0000"/>
+        </w:rPr>
+        <w:t>setBitrate</w:t>
+      </w:r>
+      <w:proofErr w:type="spellEnd"/>
+      <w:r>
+        <w:rPr>
+          <w:color w:val="FF0000"/>
+        </w:rPr>
+        <w:t>(</w:t>
+      </w:r>
+      <w:proofErr w:type="spellStart"/>
+      <w:r>
+        <w:rPr>
+          <w:color w:val="FF0000"/>
+        </w:rPr>
+        <w:t>int</w:t>
+      </w:r>
+      <w:proofErr w:type="spellEnd"/>
+      <w:r>
+        <w:rPr>
+          <w:color w:val="FF0000"/>
+        </w:rPr>
+        <w:t xml:space="preserve"> );</w:t>
+      </w:r>
+    </w:p>
+    <w:p>
+      <w:pPr>
+        <w:spacing w:after="0" w:line="240" w:lineRule="auto"/>
+        <w:rPr>
+          <w:color w:val="FF0000"/>
+        </w:rPr>
+      </w:pPr>
+      <w:r>
+        <w:rPr>
+          <w:color w:val="FF0000"/>
+        </w:rPr>
+        <w:tab/>
+      </w:r>
+      <w:proofErr w:type="gramStart"/>
+      <w:r>
+        <w:rPr>
+          <w:color w:val="FF0000"/>
+        </w:rPr>
+        <w:t>void</w:t>
+      </w:r>
+      <w:proofErr w:type="gramEnd"/>
+      <w:r>
+        <w:rPr>
+          <w:color w:val="FF0000"/>
+        </w:rPr>
+        <w:t xml:space="preserve"> </w:t>
+      </w:r>
+      <w:proofErr w:type="spellStart"/>
+      <w:r>
+        <w:rPr>
+          <w:color w:val="FF0000"/>
+        </w:rPr>
+        <w:t>setChild_device</w:t>
+      </w:r>
+      <w:proofErr w:type="spellEnd"/>
+      <w:r>
+        <w:rPr>
+          <w:color w:val="FF0000"/>
+        </w:rPr>
+        <w:t>(Device*);</w:t>
+      </w:r>
+    </w:p>
+    <w:p>
+      <w:pPr>
+        <w:spacing w:after="0" w:line="240" w:lineRule="auto"/>
+        <w:rPr>
+          <w:color w:val="FF0000"/>
+        </w:rPr>
+      </w:pPr>
+      <w:r>
+        <w:rPr>
+          <w:color w:val="FF0000"/>
+        </w:rPr>
+        <w:tab/>
+      </w:r>
+      <w:proofErr w:type="gramStart"/>
+      <w:r>
+        <w:rPr>
+          <w:color w:val="FF0000"/>
+        </w:rPr>
+        <w:t>void</w:t>
+      </w:r>
+      <w:proofErr w:type="gramEnd"/>
+      <w:r>
+        <w:rPr>
+          <w:color w:val="FF0000"/>
+        </w:rPr>
+        <w:t xml:space="preserve"> </w:t>
+      </w:r>
+      <w:proofErr w:type="spellStart"/>
+      <w:r>
+        <w:rPr>
+          <w:color w:val="FF0000"/>
+        </w:rPr>
+        <w:t>setName</w:t>
+      </w:r>
+      <w:proofErr w:type="spellEnd"/>
+      <w:r>
+        <w:rPr>
+          <w:color w:val="FF0000"/>
+        </w:rPr>
+        <w:t>(char*);</w:t>
+      </w:r>
+    </w:p>
+    <w:p>
+      <w:pPr>
+        <w:spacing w:after="0" w:line="240" w:lineRule="auto"/>
+        <w:rPr>
+          <w:color w:val="FF0000"/>
+        </w:rPr>
+      </w:pPr>
+    </w:p>
+    <w:p>
+      <w:pPr>
+        <w:spacing w:after="0" w:line="240" w:lineRule="auto"/>
+        <w:rPr>
+          <w:color w:val="FF0000"/>
+        </w:rPr>
+      </w:pPr>
+      <w:r>
+        <w:rPr>
+          <w:color w:val="FF0000"/>
+        </w:rPr>
+        <w:t>};</w:t>
+      </w:r>
+    </w:p>
+    <w:p/>
     <w:p/>
     <w:p>
       <w:pPr>
@@ -322,6 +1058,691 @@
       <w:proofErr w:type="spellEnd"/>
       <w:r>
         <w:t xml:space="preserve"> file for the class). Do not worry about validation, I want to see that you know how to write the definitions for the member functions.</w:t>
+      </w:r>
+    </w:p>
+    <w:p>
+      <w:pPr>
+        <w:spacing w:after="0" w:line="240" w:lineRule="auto"/>
+        <w:rPr>
+          <w:color w:val="FF0000"/>
+        </w:rPr>
+      </w:pPr>
+      <w:proofErr w:type="spellStart"/>
+      <w:proofErr w:type="gramStart"/>
+      <w:r>
+        <w:rPr>
+          <w:color w:val="FF0000"/>
+        </w:rPr>
+        <w:t>int</w:t>
+      </w:r>
+      <w:proofErr w:type="spellEnd"/>
+      <w:proofErr w:type="gramEnd"/>
+      <w:r>
+        <w:rPr>
+          <w:color w:val="FF0000"/>
+        </w:rPr>
+        <w:t xml:space="preserve"> Device::</w:t>
+      </w:r>
+      <w:proofErr w:type="spellStart"/>
+      <w:r>
+        <w:rPr>
+          <w:color w:val="FF0000"/>
+        </w:rPr>
+        <w:t>getId</w:t>
+      </w:r>
+      <w:proofErr w:type="spellEnd"/>
+      <w:r>
+        <w:rPr>
+          <w:color w:val="FF0000"/>
+        </w:rPr>
+        <w:t>(){</w:t>
+      </w:r>
+    </w:p>
+    <w:p>
+      <w:pPr>
+        <w:spacing w:after="0" w:line="240" w:lineRule="auto"/>
+        <w:rPr>
+          <w:color w:val="FF0000"/>
+        </w:rPr>
+      </w:pPr>
+      <w:r>
+        <w:rPr>
+          <w:color w:val="FF0000"/>
+        </w:rPr>
+        <w:tab/>
+      </w:r>
+      <w:proofErr w:type="gramStart"/>
+      <w:r>
+        <w:rPr>
+          <w:color w:val="FF0000"/>
+        </w:rPr>
+        <w:t>return</w:t>
+      </w:r>
+      <w:proofErr w:type="gramEnd"/>
+      <w:r>
+        <w:rPr>
+          <w:color w:val="FF0000"/>
+        </w:rPr>
+        <w:t xml:space="preserve"> _id;</w:t>
+      </w:r>
+    </w:p>
+    <w:p>
+      <w:pPr>
+        <w:spacing w:after="0" w:line="240" w:lineRule="auto"/>
+        <w:rPr>
+          <w:color w:val="FF0000"/>
+        </w:rPr>
+      </w:pPr>
+      <w:r>
+        <w:rPr>
+          <w:color w:val="FF0000"/>
+        </w:rPr>
+        <w:t>}</w:t>
+      </w:r>
+    </w:p>
+    <w:p>
+      <w:pPr>
+        <w:spacing w:after="0" w:line="240" w:lineRule="auto"/>
+        <w:rPr>
+          <w:color w:val="FF0000"/>
+        </w:rPr>
+      </w:pPr>
+      <w:proofErr w:type="spellStart"/>
+      <w:proofErr w:type="gramStart"/>
+      <w:r>
+        <w:rPr>
+          <w:color w:val="FF0000"/>
+        </w:rPr>
+        <w:t>int</w:t>
+      </w:r>
+      <w:proofErr w:type="spellEnd"/>
+      <w:proofErr w:type="gramEnd"/>
+      <w:r>
+        <w:rPr>
+          <w:color w:val="FF0000"/>
+        </w:rPr>
+        <w:t xml:space="preserve"> Device::</w:t>
+      </w:r>
+      <w:proofErr w:type="spellStart"/>
+      <w:r>
+        <w:rPr>
+          <w:color w:val="FF0000"/>
+        </w:rPr>
+        <w:t>getBitrate</w:t>
+      </w:r>
+      <w:proofErr w:type="spellEnd"/>
+      <w:r>
+        <w:rPr>
+          <w:color w:val="FF0000"/>
+        </w:rPr>
+        <w:t>(){</w:t>
+      </w:r>
+      <w:bookmarkStart w:id="0" w:name="_GoBack"/>
+      <w:bookmarkEnd w:id="0"/>
+    </w:p>
+    <w:p>
+      <w:pPr>
+        <w:spacing w:after="0" w:line="240" w:lineRule="auto"/>
+        <w:rPr>
+          <w:color w:val="FF0000"/>
+        </w:rPr>
+      </w:pPr>
+      <w:r>
+        <w:rPr>
+          <w:color w:val="FF0000"/>
+        </w:rPr>
+        <w:tab/>
+      </w:r>
+      <w:proofErr w:type="gramStart"/>
+      <w:r>
+        <w:rPr>
+          <w:color w:val="FF0000"/>
+        </w:rPr>
+        <w:t>return</w:t>
+      </w:r>
+      <w:proofErr w:type="gramEnd"/>
+      <w:r>
+        <w:rPr>
+          <w:color w:val="FF0000"/>
+        </w:rPr>
+        <w:t xml:space="preserve"> _bitrate;</w:t>
+      </w:r>
+    </w:p>
+    <w:p>
+      <w:pPr>
+        <w:spacing w:after="0" w:line="240" w:lineRule="auto"/>
+        <w:rPr>
+          <w:color w:val="FF0000"/>
+        </w:rPr>
+      </w:pPr>
+      <w:r>
+        <w:rPr>
+          <w:color w:val="FF0000"/>
+        </w:rPr>
+        <w:t>}</w:t>
+      </w:r>
+    </w:p>
+    <w:p>
+      <w:pPr>
+        <w:spacing w:after="0" w:line="240" w:lineRule="auto"/>
+        <w:rPr>
+          <w:color w:val="FF0000"/>
+        </w:rPr>
+      </w:pPr>
+      <w:r>
+        <w:rPr>
+          <w:color w:val="FF0000"/>
+        </w:rPr>
+        <w:t>Device* Device::</w:t>
+      </w:r>
+      <w:proofErr w:type="spellStart"/>
+      <w:r>
+        <w:rPr>
+          <w:color w:val="FF0000"/>
+        </w:rPr>
+        <w:t>getChild_</w:t>
+      </w:r>
+      <w:proofErr w:type="gramStart"/>
+      <w:r>
+        <w:rPr>
+          <w:color w:val="FF0000"/>
+        </w:rPr>
+        <w:t>device</w:t>
+      </w:r>
+      <w:proofErr w:type="spellEnd"/>
+      <w:r>
+        <w:rPr>
+          <w:color w:val="FF0000"/>
+        </w:rPr>
+        <w:t>(</w:t>
+      </w:r>
+      <w:proofErr w:type="gramEnd"/>
+      <w:r>
+        <w:rPr>
+          <w:color w:val="FF0000"/>
+        </w:rPr>
+        <w:t>){</w:t>
+      </w:r>
+    </w:p>
+    <w:p>
+      <w:pPr>
+        <w:spacing w:after="0" w:line="240" w:lineRule="auto"/>
+        <w:rPr>
+          <w:color w:val="FF0000"/>
+        </w:rPr>
+      </w:pPr>
+      <w:r>
+        <w:rPr>
+          <w:color w:val="FF0000"/>
+        </w:rPr>
+        <w:tab/>
+      </w:r>
+      <w:proofErr w:type="gramStart"/>
+      <w:r>
+        <w:rPr>
+          <w:color w:val="FF0000"/>
+        </w:rPr>
+        <w:t>return</w:t>
+      </w:r>
+      <w:proofErr w:type="gramEnd"/>
+      <w:r>
+        <w:rPr>
+          <w:color w:val="FF0000"/>
+        </w:rPr>
+        <w:t xml:space="preserve"> _</w:t>
+      </w:r>
+      <w:proofErr w:type="spellStart"/>
+      <w:r>
+        <w:rPr>
+          <w:color w:val="FF0000"/>
+        </w:rPr>
+        <w:t>child_device</w:t>
+      </w:r>
+      <w:proofErr w:type="spellEnd"/>
+      <w:r>
+        <w:rPr>
+          <w:color w:val="FF0000"/>
+        </w:rPr>
+        <w:t>;</w:t>
+      </w:r>
+    </w:p>
+    <w:p>
+      <w:pPr>
+        <w:spacing w:after="0" w:line="240" w:lineRule="auto"/>
+        <w:rPr>
+          <w:color w:val="FF0000"/>
+        </w:rPr>
+      </w:pPr>
+      <w:r>
+        <w:rPr>
+          <w:color w:val="FF0000"/>
+        </w:rPr>
+        <w:t>}</w:t>
+      </w:r>
+    </w:p>
+    <w:p>
+      <w:pPr>
+        <w:spacing w:after="0" w:line="240" w:lineRule="auto"/>
+        <w:rPr>
+          <w:color w:val="FF0000"/>
+        </w:rPr>
+      </w:pPr>
+      <w:proofErr w:type="gramStart"/>
+      <w:r>
+        <w:rPr>
+          <w:color w:val="FF0000"/>
+        </w:rPr>
+        <w:t>char</w:t>
+      </w:r>
+      <w:proofErr w:type="gramEnd"/>
+      <w:r>
+        <w:rPr>
+          <w:color w:val="FF0000"/>
+        </w:rPr>
+        <w:t>* Device::</w:t>
+      </w:r>
+      <w:proofErr w:type="spellStart"/>
+      <w:r>
+        <w:rPr>
+          <w:color w:val="FF0000"/>
+        </w:rPr>
+        <w:t>getName</w:t>
+      </w:r>
+      <w:proofErr w:type="spellEnd"/>
+      <w:r>
+        <w:rPr>
+          <w:color w:val="FF0000"/>
+        </w:rPr>
+        <w:t>(){</w:t>
+      </w:r>
+    </w:p>
+    <w:p>
+      <w:pPr>
+        <w:spacing w:after="0" w:line="240" w:lineRule="auto"/>
+        <w:rPr>
+          <w:color w:val="FF0000"/>
+        </w:rPr>
+      </w:pPr>
+      <w:r>
+        <w:rPr>
+          <w:color w:val="FF0000"/>
+        </w:rPr>
+        <w:tab/>
+      </w:r>
+      <w:proofErr w:type="gramStart"/>
+      <w:r>
+        <w:rPr>
+          <w:color w:val="FF0000"/>
+        </w:rPr>
+        <w:t>return</w:t>
+      </w:r>
+      <w:proofErr w:type="gramEnd"/>
+      <w:r>
+        <w:rPr>
+          <w:color w:val="FF0000"/>
+        </w:rPr>
+        <w:t xml:space="preserve"> _name;</w:t>
+      </w:r>
+    </w:p>
+    <w:p>
+      <w:pPr>
+        <w:spacing w:after="0" w:line="240" w:lineRule="auto"/>
+        <w:rPr>
+          <w:color w:val="FF0000"/>
+        </w:rPr>
+      </w:pPr>
+      <w:r>
+        <w:rPr>
+          <w:color w:val="FF0000"/>
+        </w:rPr>
+        <w:t>}</w:t>
+      </w:r>
+    </w:p>
+    <w:p>
+      <w:pPr>
+        <w:spacing w:after="0" w:line="240" w:lineRule="auto"/>
+        <w:rPr>
+          <w:color w:val="FF0000"/>
+        </w:rPr>
+      </w:pPr>
+    </w:p>
+    <w:p>
+      <w:pPr>
+        <w:spacing w:after="0" w:line="240" w:lineRule="auto"/>
+        <w:rPr>
+          <w:color w:val="FF0000"/>
+        </w:rPr>
+      </w:pPr>
+      <w:proofErr w:type="spellStart"/>
+      <w:r>
+        <w:rPr>
+          <w:color w:val="FF0000"/>
+        </w:rPr>
+        <w:t>vDevice</w:t>
+      </w:r>
+      <w:proofErr w:type="spellEnd"/>
+      <w:r>
+        <w:rPr>
+          <w:color w:val="FF0000"/>
+        </w:rPr>
+        <w:t>::</w:t>
+      </w:r>
+      <w:proofErr w:type="spellStart"/>
+      <w:r>
+        <w:rPr>
+          <w:color w:val="FF0000"/>
+        </w:rPr>
+        <w:t>oid</w:t>
+      </w:r>
+      <w:proofErr w:type="spellEnd"/>
+      <w:r>
+        <w:rPr>
+          <w:color w:val="FF0000"/>
+        </w:rPr>
+        <w:t xml:space="preserve"> Device::</w:t>
+      </w:r>
+      <w:proofErr w:type="spellStart"/>
+      <w:proofErr w:type="gramStart"/>
+      <w:r>
+        <w:rPr>
+          <w:color w:val="FF0000"/>
+        </w:rPr>
+        <w:t>setId</w:t>
+      </w:r>
+      <w:proofErr w:type="spellEnd"/>
+      <w:r>
+        <w:rPr>
+          <w:color w:val="FF0000"/>
+        </w:rPr>
+        <w:t>(</w:t>
+      </w:r>
+      <w:proofErr w:type="spellStart"/>
+      <w:proofErr w:type="gramEnd"/>
+      <w:r>
+        <w:rPr>
+          <w:color w:val="FF0000"/>
+        </w:rPr>
+        <w:t>int</w:t>
+      </w:r>
+      <w:proofErr w:type="spellEnd"/>
+      <w:r>
+        <w:rPr>
+          <w:color w:val="FF0000"/>
+        </w:rPr>
+        <w:t xml:space="preserve"> id){</w:t>
+      </w:r>
+    </w:p>
+    <w:p>
+      <w:pPr>
+        <w:spacing w:after="0" w:line="240" w:lineRule="auto"/>
+        <w:rPr>
+          <w:color w:val="FF0000"/>
+        </w:rPr>
+      </w:pPr>
+      <w:r>
+        <w:rPr>
+          <w:color w:val="FF0000"/>
+        </w:rPr>
+        <w:tab/>
+        <w:t>_id = id;</w:t>
+      </w:r>
+    </w:p>
+    <w:p>
+      <w:pPr>
+        <w:spacing w:after="0" w:line="240" w:lineRule="auto"/>
+        <w:rPr>
+          <w:color w:val="FF0000"/>
+        </w:rPr>
+      </w:pPr>
+      <w:r>
+        <w:rPr>
+          <w:color w:val="FF0000"/>
+        </w:rPr>
+        <w:t>}</w:t>
+      </w:r>
+    </w:p>
+    <w:p>
+      <w:pPr>
+        <w:spacing w:after="0" w:line="240" w:lineRule="auto"/>
+        <w:rPr>
+          <w:color w:val="FF0000"/>
+        </w:rPr>
+      </w:pPr>
+      <w:proofErr w:type="gramStart"/>
+      <w:r>
+        <w:rPr>
+          <w:color w:val="FF0000"/>
+        </w:rPr>
+        <w:t>void</w:t>
+      </w:r>
+      <w:proofErr w:type="gramEnd"/>
+      <w:r>
+        <w:rPr>
+          <w:color w:val="FF0000"/>
+        </w:rPr>
+        <w:t xml:space="preserve"> Device::</w:t>
+      </w:r>
+      <w:proofErr w:type="spellStart"/>
+      <w:r>
+        <w:rPr>
+          <w:color w:val="FF0000"/>
+        </w:rPr>
+        <w:t>setBitrate</w:t>
+      </w:r>
+      <w:proofErr w:type="spellEnd"/>
+      <w:r>
+        <w:rPr>
+          <w:color w:val="FF0000"/>
+        </w:rPr>
+        <w:t>(</w:t>
+      </w:r>
+      <w:proofErr w:type="spellStart"/>
+      <w:r>
+        <w:rPr>
+          <w:color w:val="FF0000"/>
+        </w:rPr>
+        <w:t>int</w:t>
+      </w:r>
+      <w:proofErr w:type="spellEnd"/>
+      <w:r>
+        <w:rPr>
+          <w:color w:val="FF0000"/>
+        </w:rPr>
+        <w:t xml:space="preserve"> bit){</w:t>
+      </w:r>
+    </w:p>
+    <w:p>
+      <w:pPr>
+        <w:spacing w:after="0" w:line="240" w:lineRule="auto"/>
+        <w:rPr>
+          <w:color w:val="FF0000"/>
+        </w:rPr>
+      </w:pPr>
+      <w:r>
+        <w:rPr>
+          <w:color w:val="FF0000"/>
+        </w:rPr>
+        <w:tab/>
+        <w:t>_bitrate = bit;</w:t>
+      </w:r>
+    </w:p>
+    <w:p>
+      <w:pPr>
+        <w:spacing w:after="0" w:line="240" w:lineRule="auto"/>
+        <w:rPr>
+          <w:color w:val="FF0000"/>
+        </w:rPr>
+      </w:pPr>
+      <w:r>
+        <w:rPr>
+          <w:color w:val="FF0000"/>
+        </w:rPr>
+        <w:t>}</w:t>
+      </w:r>
+    </w:p>
+    <w:p>
+      <w:pPr>
+        <w:spacing w:after="0" w:line="240" w:lineRule="auto"/>
+        <w:rPr>
+          <w:color w:val="FF0000"/>
+        </w:rPr>
+      </w:pPr>
+      <w:proofErr w:type="gramStart"/>
+      <w:r>
+        <w:rPr>
+          <w:color w:val="FF0000"/>
+        </w:rPr>
+        <w:t>void</w:t>
+      </w:r>
+      <w:proofErr w:type="gramEnd"/>
+      <w:r>
+        <w:rPr>
+          <w:color w:val="FF0000"/>
+        </w:rPr>
+        <w:t xml:space="preserve"> Device::</w:t>
+      </w:r>
+      <w:proofErr w:type="spellStart"/>
+      <w:r>
+        <w:rPr>
+          <w:color w:val="FF0000"/>
+        </w:rPr>
+        <w:t>setChild_device</w:t>
+      </w:r>
+      <w:proofErr w:type="spellEnd"/>
+      <w:r>
+        <w:rPr>
+          <w:color w:val="FF0000"/>
+        </w:rPr>
+        <w:t>(Device* d ){</w:t>
+      </w:r>
+    </w:p>
+    <w:p>
+      <w:pPr>
+        <w:spacing w:after="0" w:line="240" w:lineRule="auto"/>
+        <w:rPr>
+          <w:color w:val="FF0000"/>
+        </w:rPr>
+      </w:pPr>
+      <w:r>
+        <w:rPr>
+          <w:color w:val="FF0000"/>
+        </w:rPr>
+        <w:tab/>
+        <w:t>_</w:t>
+      </w:r>
+      <w:proofErr w:type="spellStart"/>
+      <w:r>
+        <w:rPr>
+          <w:color w:val="FF0000"/>
+        </w:rPr>
+        <w:t>child_device</w:t>
+      </w:r>
+      <w:proofErr w:type="spellEnd"/>
+      <w:r>
+        <w:rPr>
+          <w:color w:val="FF0000"/>
+        </w:rPr>
+        <w:t xml:space="preserve"> = d;</w:t>
+      </w:r>
+    </w:p>
+    <w:p>
+      <w:pPr>
+        <w:spacing w:after="0" w:line="240" w:lineRule="auto"/>
+        <w:rPr>
+          <w:color w:val="FF0000"/>
+        </w:rPr>
+      </w:pPr>
+      <w:r>
+        <w:rPr>
+          <w:color w:val="FF0000"/>
+        </w:rPr>
+        <w:t>}</w:t>
+      </w:r>
+    </w:p>
+    <w:p>
+      <w:pPr>
+        <w:spacing w:after="0" w:line="240" w:lineRule="auto"/>
+        <w:rPr>
+          <w:color w:val="FF0000"/>
+        </w:rPr>
+      </w:pPr>
+      <w:proofErr w:type="gramStart"/>
+      <w:r>
+        <w:rPr>
+          <w:color w:val="FF0000"/>
+        </w:rPr>
+        <w:t>void</w:t>
+      </w:r>
+      <w:proofErr w:type="gramEnd"/>
+      <w:r>
+        <w:rPr>
+          <w:color w:val="FF0000"/>
+        </w:rPr>
+        <w:t xml:space="preserve"> Device::</w:t>
+      </w:r>
+      <w:proofErr w:type="spellStart"/>
+      <w:r>
+        <w:rPr>
+          <w:color w:val="FF0000"/>
+        </w:rPr>
+        <w:t>setName</w:t>
+      </w:r>
+      <w:proofErr w:type="spellEnd"/>
+      <w:r>
+        <w:rPr>
+          <w:color w:val="FF0000"/>
+        </w:rPr>
+        <w:t>(char* n){</w:t>
+      </w:r>
+    </w:p>
+    <w:p>
+      <w:pPr>
+        <w:spacing w:after="0" w:line="240" w:lineRule="auto"/>
+        <w:rPr>
+          <w:color w:val="FF0000"/>
+        </w:rPr>
+      </w:pPr>
+      <w:r>
+        <w:rPr>
+          <w:color w:val="FF0000"/>
+        </w:rPr>
+        <w:tab/>
+      </w:r>
+      <w:proofErr w:type="spellStart"/>
+      <w:proofErr w:type="gramStart"/>
+      <w:r>
+        <w:rPr>
+          <w:color w:val="FF0000"/>
+        </w:rPr>
+        <w:t>strcpy</w:t>
+      </w:r>
+      <w:proofErr w:type="spellEnd"/>
+      <w:r>
+        <w:rPr>
+          <w:color w:val="FF0000"/>
+        </w:rPr>
+        <w:t>(</w:t>
+      </w:r>
+      <w:proofErr w:type="gramEnd"/>
+      <w:r>
+        <w:rPr>
+          <w:color w:val="FF0000"/>
+        </w:rPr>
+        <w:t>_name, n);</w:t>
+      </w:r>
+    </w:p>
+    <w:p>
+      <w:pPr>
+        <w:spacing w:after="0" w:line="240" w:lineRule="auto"/>
+        <w:rPr>
+          <w:color w:val="FF0000"/>
+        </w:rPr>
+      </w:pPr>
+      <w:r>
+        <w:rPr>
+          <w:color w:val="FF0000"/>
+        </w:rPr>
+        <w:t>}</w:t>
       </w:r>
     </w:p>
     <w:sectPr>
@@ -509,6 +1930,92 @@
     </w:lvl>
   </w:abstractNum>
   <w:abstractNum w:abstractNumId="2" w15:restartNumberingAfterBreak="0">
+    <w:nsid w:val="3B125A0E"/>
+    <w:multiLevelType w:val="hybridMultilevel"/>
+    <w:tmpl w:val="2B4442A8"/>
+    <w:lvl w:ilvl="0" w:tplc="1009001B">
+      <w:start w:val="1"/>
+      <w:numFmt w:val="lowerRoman"/>
+      <w:lvlText w:val="%1."/>
+      <w:lvlJc w:val="right"/>
+      <w:pPr>
+        <w:ind w:left="1980" w:hanging="360"/>
+      </w:pPr>
+    </w:lvl>
+    <w:lvl w:ilvl="1" w:tplc="10090019" w:tentative="1">
+      <w:start w:val="1"/>
+      <w:numFmt w:val="lowerLetter"/>
+      <w:lvlText w:val="%2."/>
+      <w:lvlJc w:val="left"/>
+      <w:pPr>
+        <w:ind w:left="2700" w:hanging="360"/>
+      </w:pPr>
+    </w:lvl>
+    <w:lvl w:ilvl="2" w:tplc="1009001B" w:tentative="1">
+      <w:start w:val="1"/>
+      <w:numFmt w:val="lowerRoman"/>
+      <w:lvlText w:val="%3."/>
+      <w:lvlJc w:val="right"/>
+      <w:pPr>
+        <w:ind w:left="3420" w:hanging="180"/>
+      </w:pPr>
+    </w:lvl>
+    <w:lvl w:ilvl="3" w:tplc="1009000F" w:tentative="1">
+      <w:start w:val="1"/>
+      <w:numFmt w:val="decimal"/>
+      <w:lvlText w:val="%4."/>
+      <w:lvlJc w:val="left"/>
+      <w:pPr>
+        <w:ind w:left="4140" w:hanging="360"/>
+      </w:pPr>
+    </w:lvl>
+    <w:lvl w:ilvl="4" w:tplc="10090019" w:tentative="1">
+      <w:start w:val="1"/>
+      <w:numFmt w:val="lowerLetter"/>
+      <w:lvlText w:val="%5."/>
+      <w:lvlJc w:val="left"/>
+      <w:pPr>
+        <w:ind w:left="4860" w:hanging="360"/>
+      </w:pPr>
+    </w:lvl>
+    <w:lvl w:ilvl="5" w:tplc="1009001B" w:tentative="1">
+      <w:start w:val="1"/>
+      <w:numFmt w:val="lowerRoman"/>
+      <w:lvlText w:val="%6."/>
+      <w:lvlJc w:val="right"/>
+      <w:pPr>
+        <w:ind w:left="5580" w:hanging="180"/>
+      </w:pPr>
+    </w:lvl>
+    <w:lvl w:ilvl="6" w:tplc="1009000F" w:tentative="1">
+      <w:start w:val="1"/>
+      <w:numFmt w:val="decimal"/>
+      <w:lvlText w:val="%7."/>
+      <w:lvlJc w:val="left"/>
+      <w:pPr>
+        <w:ind w:left="6300" w:hanging="360"/>
+      </w:pPr>
+    </w:lvl>
+    <w:lvl w:ilvl="7" w:tplc="10090019" w:tentative="1">
+      <w:start w:val="1"/>
+      <w:numFmt w:val="lowerLetter"/>
+      <w:lvlText w:val="%8."/>
+      <w:lvlJc w:val="left"/>
+      <w:pPr>
+        <w:ind w:left="7020" w:hanging="360"/>
+      </w:pPr>
+    </w:lvl>
+    <w:lvl w:ilvl="8" w:tplc="1009001B" w:tentative="1">
+      <w:start w:val="1"/>
+      <w:numFmt w:val="lowerRoman"/>
+      <w:lvlText w:val="%9."/>
+      <w:lvlJc w:val="right"/>
+      <w:pPr>
+        <w:ind w:left="7740" w:hanging="180"/>
+      </w:pPr>
+    </w:lvl>
+  </w:abstractNum>
+  <w:abstractNum w:abstractNumId="3" w15:restartNumberingAfterBreak="0">
     <w:nsid w:val="5F5C140D"/>
     <w:multiLevelType w:val="hybridMultilevel"/>
     <w:tmpl w:val="C7BABFD2"/>
@@ -648,7 +2155,7 @@
       </w:rPr>
     </w:lvl>
   </w:abstractNum>
-  <w:abstractNum w:abstractNumId="3" w15:restartNumberingAfterBreak="0">
+  <w:abstractNum w:abstractNumId="4" w15:restartNumberingAfterBreak="0">
     <w:nsid w:val="61915554"/>
     <w:multiLevelType w:val="hybridMultilevel"/>
     <w:tmpl w:val="6388B404"/>
@@ -792,13 +2299,16 @@
     <w:abstractNumId w:val="1"/>
   </w:num>
   <w:num w:numId="2">
-    <w:abstractNumId w:val="2"/>
+    <w:abstractNumId w:val="3"/>
   </w:num>
   <w:num w:numId="3">
-    <w:abstractNumId w:val="3"/>
+    <w:abstractNumId w:val="4"/>
   </w:num>
   <w:num w:numId="4">
     <w:abstractNumId w:val="0"/>
+  </w:num>
+  <w:num w:numId="5">
+    <w:abstractNumId w:val="2"/>
   </w:num>
 </w:numbering>
 </file>

</xml_diff>